<commit_message>
Fixed README's and Word.docx
</commit_message>
<xml_diff>
--- a/docs/trial-task.docx
+++ b/docs/trial-task.docx
@@ -93,10 +93,10 @@
       <w:r>
         <w:lastRenderedPageBreak/>
         <w:drawing>
-          <wp:inline distT="0" distB="0" distL="0" distR="0" wp14:anchorId="5768E8DD" wp14:editId="45362AC0">
-            <wp:extent cx="5943600" cy="8097520"/>
-            <wp:effectExtent l="0" t="0" r="0" b="5080"/>
-            <wp:docPr id="9" name="Picture 9"/>
+          <wp:inline distT="0" distB="0" distL="0" distR="0" wp14:anchorId="5D098D0C" wp14:editId="5274E484">
+            <wp:extent cx="5836920" cy="8229600"/>
+            <wp:effectExtent l="0" t="0" r="5080" b="0"/>
+            <wp:docPr id="15" name="Picture 15"/>
             <wp:cNvGraphicFramePr>
               <a:graphicFrameLocks xmlns:a="http://schemas.openxmlformats.org/drawingml/2006/main" noChangeAspect="1"/>
             </wp:cNvGraphicFramePr>
@@ -116,7 +116,7 @@
                   <pic:spPr>
                     <a:xfrm>
                       <a:off x="0" y="0"/>
-                      <a:ext cx="5943600" cy="8097520"/>
+                      <a:ext cx="5836920" cy="8229600"/>
                     </a:xfrm>
                     <a:prstGeom prst="rect">
                       <a:avLst/>

</xml_diff>